<commit_message>
Update Topper Selection Guide
Add image for context
</commit_message>
<xml_diff>
--- a/Documentation/Working_Documents/Willow_Joystick_Topper_Selection_Guide.docx
+++ b/Documentation/Working_Documents/Willow_Joystick_Topper_Selection_Guide.docx
@@ -12,7 +12,13 @@
     </w:p>
     <w:p>
       <w:r>
-        <w:t>A topper is any support, grip, or other structure added to the joystick to make it easier and more comfortable to use the joystick. Toppers can be made of a variety of materials and be customized to the user.</w:t>
+        <w:t>A topper is any support, grip, or other structure added to the joystick to make it easier and more comfortable to use the joystick.</w:t>
+      </w:r>
+      <w:r>
+        <w:t xml:space="preserve"> This is the main part that the user interacts with.</w:t>
+      </w:r>
+      <w:r>
+        <w:t xml:space="preserve"> Toppers can be made of a variety of materials and be customized to the user.</w:t>
       </w:r>
     </w:p>
     <w:p>
@@ -24,6 +30,462 @@
       </w:r>
       <w:r>
         <w:t>design files to create your own custom topper.</w:t>
+      </w:r>
+    </w:p>
+    <w:p>
+      <w:pPr>
+        <w:jc w:val="center"/>
+      </w:pPr>
+      <w:r>
+        <w:rPr>
+          <w:noProof/>
+        </w:rPr>
+        <mc:AlternateContent>
+          <mc:Choice Requires="wpc">
+            <w:drawing>
+              <wp:inline distT="0" distB="0" distL="0" distR="0" wp14:anchorId="6A713DFD" wp14:editId="07AD5CC4">
+                <wp:extent cx="3695699" cy="1800225"/>
+                <wp:effectExtent l="0" t="0" r="635" b="9525"/>
+                <wp:docPr id="1815985223" name="Canvas 2"/>
+                <wp:cNvGraphicFramePr>
+                  <a:graphicFrameLocks xmlns:a="http://schemas.openxmlformats.org/drawingml/2006/main" noChangeAspect="1"/>
+                </wp:cNvGraphicFramePr>
+                <a:graphic xmlns:a="http://schemas.openxmlformats.org/drawingml/2006/main">
+                  <a:graphicData uri="http://schemas.microsoft.com/office/word/2010/wordprocessingCanvas">
+                    <wpc:wpc>
+                      <wpc:bg>
+                        <a:solidFill>
+                          <a:prstClr val="white"/>
+                        </a:solidFill>
+                      </wpc:bg>
+                      <wpc:whole/>
+                      <pic:pic xmlns:pic="http://schemas.openxmlformats.org/drawingml/2006/picture">
+                        <pic:nvPicPr>
+                          <pic:cNvPr id="637220905" name="Picture 637220905" descr="The willow joystick"/>
+                          <pic:cNvPicPr>
+                            <a:picLocks noChangeAspect="1"/>
+                          </pic:cNvPicPr>
+                        </pic:nvPicPr>
+                        <pic:blipFill>
+                          <a:blip r:embed="rId10"/>
+                          <a:stretch>
+                            <a:fillRect/>
+                          </a:stretch>
+                        </pic:blipFill>
+                        <pic:spPr>
+                          <a:xfrm>
+                            <a:off x="875468" y="494325"/>
+                            <a:ext cx="1726565" cy="1240790"/>
+                          </a:xfrm>
+                          <a:prstGeom prst="rect">
+                            <a:avLst/>
+                          </a:prstGeom>
+                        </pic:spPr>
+                      </pic:pic>
+                      <wpg:wgp>
+                        <wpg:cNvPr id="890037571" name="Group 890037571"/>
+                        <wpg:cNvGrpSpPr/>
+                        <wpg:grpSpPr>
+                          <a:xfrm>
+                            <a:off x="695325" y="0"/>
+                            <a:ext cx="2647947" cy="1162050"/>
+                            <a:chOff x="-320065" y="0"/>
+                            <a:chExt cx="2733418" cy="1058135"/>
+                          </a:xfrm>
+                        </wpg:grpSpPr>
+                        <wps:wsp>
+                          <wps:cNvPr id="757257415" name="Straight Arrow Connector 757257415"/>
+                          <wps:cNvCnPr/>
+                          <wps:spPr>
+                            <a:xfrm>
+                              <a:off x="-320065" y="789265"/>
+                              <a:ext cx="343953" cy="268870"/>
+                            </a:xfrm>
+                            <a:prstGeom prst="straightConnector1">
+                              <a:avLst/>
+                            </a:prstGeom>
+                            <a:ln w="38100">
+                              <a:solidFill>
+                                <a:schemeClr val="bg1">
+                                  <a:lumMod val="85000"/>
+                                </a:schemeClr>
+                              </a:solidFill>
+                              <a:tailEnd type="triangle"/>
+                            </a:ln>
+                          </wps:spPr>
+                          <wps:style>
+                            <a:lnRef idx="3">
+                              <a:schemeClr val="dk1"/>
+                            </a:lnRef>
+                            <a:fillRef idx="0">
+                              <a:schemeClr val="dk1"/>
+                            </a:fillRef>
+                            <a:effectRef idx="2">
+                              <a:schemeClr val="dk1"/>
+                            </a:effectRef>
+                            <a:fontRef idx="minor">
+                              <a:schemeClr val="tx1"/>
+                            </a:fontRef>
+                          </wps:style>
+                          <wps:bodyPr/>
+                        </wps:wsp>
+                        <wps:wsp>
+                          <wps:cNvPr id="1362537637" name="Text Box 2139056305"/>
+                          <wps:cNvSpPr txBox="1"/>
+                          <wps:spPr>
+                            <a:xfrm>
+                              <a:off x="1515867" y="115335"/>
+                              <a:ext cx="897486" cy="709518"/>
+                            </a:xfrm>
+                            <a:prstGeom prst="rect">
+                              <a:avLst/>
+                            </a:prstGeom>
+                            <a:noFill/>
+                            <a:ln w="6350">
+                              <a:noFill/>
+                            </a:ln>
+                          </wps:spPr>
+                          <wps:txbx>
+                            <w:txbxContent>
+                              <w:p>
+                                <w:pPr>
+                                  <w:spacing w:after="200" w:line="276" w:lineRule="auto"/>
+                                  <w:rPr>
+                                    <w:rFonts w:ascii="Calibri" w:eastAsia="Yu Mincho" w:hAnsi="Calibri" w:cs="Arial"/>
+                                    <w:kern w:val="0"/>
+                                    <w:sz w:val="24"/>
+                                    <w:szCs w:val="24"/>
+                                    <w:lang w:val="en-US"/>
+                                    <w14:ligatures w14:val="none"/>
+                                  </w:rPr>
+                                </w:pPr>
+                                <w:r>
+                                  <w:rPr>
+                                    <w:rFonts w:ascii="Calibri" w:eastAsia="Yu Mincho" w:hAnsi="Calibri" w:cs="Arial"/>
+                                    <w:sz w:val="24"/>
+                                    <w:szCs w:val="24"/>
+                                    <w:lang w:val="en-US"/>
+                                  </w:rPr>
+                                  <w:t>Up Direction Marker</w:t>
+                                </w:r>
+                              </w:p>
+                            </w:txbxContent>
+                          </wps:txbx>
+                          <wps:bodyPr rot="0" spcFirstLastPara="0" vert="horz" wrap="square" lIns="91440" tIns="45720" rIns="91440" bIns="45720" numCol="1" spcCol="0" rtlCol="0" fromWordArt="0" anchor="t" anchorCtr="0" forceAA="0" compatLnSpc="1">
+                            <a:prstTxWarp prst="textNoShape">
+                              <a:avLst/>
+                            </a:prstTxWarp>
+                            <a:noAutofit/>
+                          </wps:bodyPr>
+                        </wps:wsp>
+                        <wps:wsp>
+                          <wps:cNvPr id="1135619478" name="Straight Arrow Connector 1135619478"/>
+                          <wps:cNvCnPr/>
+                          <wps:spPr>
+                            <a:xfrm flipH="1">
+                              <a:off x="1046645" y="425885"/>
+                              <a:ext cx="468784" cy="233280"/>
+                            </a:xfrm>
+                            <a:prstGeom prst="straightConnector1">
+                              <a:avLst/>
+                            </a:prstGeom>
+                            <a:ln w="38100">
+                              <a:solidFill>
+                                <a:schemeClr val="bg1">
+                                  <a:lumMod val="85000"/>
+                                </a:schemeClr>
+                              </a:solidFill>
+                              <a:tailEnd type="triangle"/>
+                            </a:ln>
+                          </wps:spPr>
+                          <wps:style>
+                            <a:lnRef idx="3">
+                              <a:schemeClr val="dk1"/>
+                            </a:lnRef>
+                            <a:fillRef idx="0">
+                              <a:schemeClr val="dk1"/>
+                            </a:fillRef>
+                            <a:effectRef idx="2">
+                              <a:schemeClr val="dk1"/>
+                            </a:effectRef>
+                            <a:fontRef idx="minor">
+                              <a:schemeClr val="tx1"/>
+                            </a:fontRef>
+                          </wps:style>
+                          <wps:bodyPr/>
+                        </wps:wsp>
+                        <wps:wsp>
+                          <wps:cNvPr id="1985172497" name="Text Box 893845401"/>
+                          <wps:cNvSpPr txBox="1"/>
+                          <wps:spPr>
+                            <a:xfrm>
+                              <a:off x="-189722" y="0"/>
+                              <a:ext cx="743113" cy="397565"/>
+                            </a:xfrm>
+                            <a:prstGeom prst="rect">
+                              <a:avLst/>
+                            </a:prstGeom>
+                            <a:solidFill>
+                              <a:schemeClr val="lt1"/>
+                            </a:solidFill>
+                            <a:ln w="6350">
+                              <a:solidFill>
+                                <a:schemeClr val="bg1"/>
+                              </a:solidFill>
+                            </a:ln>
+                          </wps:spPr>
+                          <wps:txbx>
+                            <w:txbxContent>
+                              <w:p>
+                                <w:pPr>
+                                  <w:spacing w:after="200" w:line="276" w:lineRule="auto"/>
+                                  <w:rPr>
+                                    <w:rFonts w:ascii="Calibri" w:eastAsia="Yu Mincho" w:hAnsi="Calibri" w:cs="Arial"/>
+                                    <w:kern w:val="0"/>
+                                    <w:lang w:val="en-US"/>
+                                    <w14:ligatures w14:val="none"/>
+                                  </w:rPr>
+                                </w:pPr>
+                                <w:r>
+                                  <w:rPr>
+                                    <w:rFonts w:ascii="Calibri" w:eastAsia="Yu Mincho" w:hAnsi="Calibri" w:cs="Arial"/>
+                                    <w:lang w:val="en-US"/>
+                                  </w:rPr>
+                                  <w:t>Topper</w:t>
+                                </w:r>
+                              </w:p>
+                            </w:txbxContent>
+                          </wps:txbx>
+                          <wps:bodyPr rot="0" spcFirstLastPara="0" vert="horz" wrap="square" lIns="91440" tIns="45720" rIns="91440" bIns="45720" numCol="1" spcCol="0" rtlCol="0" fromWordArt="0" anchor="t" anchorCtr="0" forceAA="0" compatLnSpc="1">
+                            <a:prstTxWarp prst="textNoShape">
+                              <a:avLst/>
+                            </a:prstTxWarp>
+                            <a:noAutofit/>
+                          </wps:bodyPr>
+                        </wps:wsp>
+                        <wps:wsp>
+                          <wps:cNvPr id="346924870" name="Straight Arrow Connector 346924870"/>
+                          <wps:cNvCnPr/>
+                          <wps:spPr>
+                            <a:xfrm>
+                              <a:off x="421026" y="164181"/>
+                              <a:ext cx="237927" cy="285730"/>
+                            </a:xfrm>
+                            <a:prstGeom prst="straightConnector1">
+                              <a:avLst/>
+                            </a:prstGeom>
+                            <a:ln w="38100">
+                              <a:solidFill>
+                                <a:schemeClr val="bg1">
+                                  <a:lumMod val="85000"/>
+                                </a:schemeClr>
+                              </a:solidFill>
+                              <a:tailEnd type="triangle"/>
+                            </a:ln>
+                          </wps:spPr>
+                          <wps:style>
+                            <a:lnRef idx="3">
+                              <a:schemeClr val="dk1"/>
+                            </a:lnRef>
+                            <a:fillRef idx="0">
+                              <a:schemeClr val="dk1"/>
+                            </a:fillRef>
+                            <a:effectRef idx="2">
+                              <a:schemeClr val="dk1"/>
+                            </a:effectRef>
+                            <a:fontRef idx="minor">
+                              <a:schemeClr val="tx1"/>
+                            </a:fontRef>
+                          </wps:style>
+                          <wps:bodyPr/>
+                        </wps:wsp>
+                      </wpg:wgp>
+                      <wps:wsp>
+                        <wps:cNvPr id="1698416507" name="Text Box 2139056305"/>
+                        <wps:cNvSpPr txBox="1"/>
+                        <wps:spPr>
+                          <a:xfrm>
+                            <a:off x="342900" y="561000"/>
+                            <a:ext cx="799100" cy="324485"/>
+                          </a:xfrm>
+                          <a:prstGeom prst="rect">
+                            <a:avLst/>
+                          </a:prstGeom>
+                          <a:noFill/>
+                          <a:ln w="6350">
+                            <a:noFill/>
+                          </a:ln>
+                        </wps:spPr>
+                        <wps:txbx>
+                          <w:txbxContent>
+                            <w:p>
+                              <w:pPr>
+                                <w:spacing w:after="200" w:line="276" w:lineRule="auto"/>
+                                <w:rPr>
+                                  <w:rFonts w:ascii="Calibri" w:eastAsia="Yu Mincho" w:hAnsi="Calibri" w:cs="Arial"/>
+                                  <w:sz w:val="24"/>
+                                  <w:szCs w:val="24"/>
+                                  <w:lang w:val="en-US"/>
+                                  <w14:ligatures w14:val="none"/>
+                                </w:rPr>
+                              </w:pPr>
+                              <w:r>
+                                <w:rPr>
+                                  <w:rFonts w:ascii="Calibri" w:eastAsia="Yu Mincho" w:hAnsi="Calibri" w:cs="Arial"/>
+                                  <w:sz w:val="24"/>
+                                  <w:szCs w:val="24"/>
+                                  <w:lang w:val="en-US"/>
+                                </w:rPr>
+                                <w:t>Joystick</w:t>
+                              </w:r>
+                            </w:p>
+                          </w:txbxContent>
+                        </wps:txbx>
+                        <wps:bodyPr rot="0" spcFirstLastPara="0" vert="horz" wrap="square" lIns="91440" tIns="45720" rIns="91440" bIns="45720" numCol="1" spcCol="0" rtlCol="0" fromWordArt="0" anchor="t" anchorCtr="0" forceAA="0" compatLnSpc="1">
+                          <a:prstTxWarp prst="textNoShape">
+                            <a:avLst/>
+                          </a:prstTxWarp>
+                          <a:noAutofit/>
+                        </wps:bodyPr>
+                      </wps:wsp>
+                    </wpc:wpc>
+                  </a:graphicData>
+                </a:graphic>
+              </wp:inline>
+            </w:drawing>
+          </mc:Choice>
+          <mc:Fallback>
+            <w:pict>
+              <v:group w14:anchorId="6A713DFD" id="Canvas 2" o:spid="_x0000_s1026" editas="canvas" style="width:291pt;height:141.75pt;mso-position-horizontal-relative:char;mso-position-vertical-relative:line" coordsize="36950,18002" o:gfxdata="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">
+                <v:shapetype id="_x0000_t75" coordsize="21600,21600" o:spt="75" o:preferrelative="t" path="m@4@5l@4@11@9@11@9@5xe" filled="f" stroked="f">
+                  <v:stroke joinstyle="miter"/>
+                  <v:formulas>
+                    <v:f eqn="if lineDrawn pixelLineWidth 0"/>
+                    <v:f eqn="sum @0 1 0"/>
+                    <v:f eqn="sum 0 0 @1"/>
+                    <v:f eqn="prod @2 1 2"/>
+                    <v:f eqn="prod @3 21600 pixelWidth"/>
+                    <v:f eqn="prod @3 21600 pixelHeight"/>
+                    <v:f eqn="sum @0 0 1"/>
+                    <v:f eqn="prod @6 1 2"/>
+                    <v:f eqn="prod @7 21600 pixelWidth"/>
+                    <v:f eqn="sum @8 21600 0"/>
+                    <v:f eqn="prod @7 21600 pixelHeight"/>
+                    <v:f eqn="sum @10 21600 0"/>
+                  </v:formulas>
+                  <v:path o:extrusionok="f" gradientshapeok="t" o:connecttype="rect"/>
+                  <o:lock v:ext="edit" aspectratio="t"/>
+                </v:shapetype>
+                <v:shape id="_x0000_s1027" type="#_x0000_t75" style="position:absolute;width:36950;height:18002;visibility:visible;mso-wrap-style:square" filled="t">
+                  <v:fill o:detectmouseclick="t"/>
+                  <v:path o:connecttype="none"/>
+                </v:shape>
+                <v:shape id="Picture 637220905" o:spid="_x0000_s1028" type="#_x0000_t75" alt="The willow joystick" style="position:absolute;left:8754;top:4943;width:17266;height:12408;visibility:visible;mso-wrap-style:square" o:gfxdata="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">
+                  <v:imagedata r:id="rId11" o:title="The willow joystick"/>
+                </v:shape>
+                <v:group id="Group 890037571" o:spid="_x0000_s1029" style="position:absolute;left:6953;width:26479;height:11620" coordorigin="-3200" coordsize="27334,10581" o:gfxdata="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">
+                  <v:shapetype id="_x0000_t32" coordsize="21600,21600" o:spt="32" o:oned="t" path="m,l21600,21600e" filled="f">
+                    <v:path arrowok="t" fillok="f" o:connecttype="none"/>
+                    <o:lock v:ext="edit" shapetype="t"/>
+                  </v:shapetype>
+                  <v:shape id="Straight Arrow Connector 757257415" o:spid="_x0000_s1030" type="#_x0000_t32" style="position:absolute;left:-3200;top:7892;width:3438;height:2689;visibility:visible;mso-wrap-style:square" o:connectortype="straight" o:gfxdata="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" strokecolor="#d8d8d8 [2732]" strokeweight="3pt">
+                    <v:stroke endarrow="block" joinstyle="miter"/>
+                  </v:shape>
+                  <v:shapetype id="_x0000_t202" coordsize="21600,21600" o:spt="202" path="m,l,21600r21600,l21600,xe">
+                    <v:stroke joinstyle="miter"/>
+                    <v:path gradientshapeok="t" o:connecttype="rect"/>
+                  </v:shapetype>
+                  <v:shape id="Text Box 2139056305" o:spid="_x0000_s1031" type="#_x0000_t202" style="position:absolute;left:15158;top:1153;width:8975;height:7095;visibility:visible;mso-wrap-style:square;v-text-anchor:top" o:gfxdata="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" filled="f" stroked="f" strokeweight=".5pt">
+                    <v:textbox>
+                      <w:txbxContent>
+                        <w:p>
+                          <w:pPr>
+                            <w:spacing w:after="200" w:line="276" w:lineRule="auto"/>
+                            <w:rPr>
+                              <w:rFonts w:ascii="Calibri" w:eastAsia="Yu Mincho" w:hAnsi="Calibri" w:cs="Arial"/>
+                              <w:kern w:val="0"/>
+                              <w:sz w:val="24"/>
+                              <w:szCs w:val="24"/>
+                              <w:lang w:val="en-US"/>
+                              <w14:ligatures w14:val="none"/>
+                            </w:rPr>
+                          </w:pPr>
+                          <w:r>
+                            <w:rPr>
+                              <w:rFonts w:ascii="Calibri" w:eastAsia="Yu Mincho" w:hAnsi="Calibri" w:cs="Arial"/>
+                              <w:sz w:val="24"/>
+                              <w:szCs w:val="24"/>
+                              <w:lang w:val="en-US"/>
+                            </w:rPr>
+                            <w:t>Up Direction Marker</w:t>
+                          </w:r>
+                        </w:p>
+                      </w:txbxContent>
+                    </v:textbox>
+                  </v:shape>
+                  <v:shape id="Straight Arrow Connector 1135619478" o:spid="_x0000_s1032" type="#_x0000_t32" style="position:absolute;left:10466;top:4258;width:4688;height:2333;flip:x;visibility:visible;mso-wrap-style:square" o:connectortype="straight" o:gfxdata="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" strokecolor="#d8d8d8 [2732]" strokeweight="3pt">
+                    <v:stroke endarrow="block" joinstyle="miter"/>
+                  </v:shape>
+                  <v:shape id="Text Box 893845401" o:spid="_x0000_s1033" type="#_x0000_t202" style="position:absolute;left:-1897;width:7430;height:3975;visibility:visible;mso-wrap-style:square;v-text-anchor:top" o:gfxdata="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" fillcolor="white [3201]" strokecolor="white [3212]" strokeweight=".5pt">
+                    <v:textbox>
+                      <w:txbxContent>
+                        <w:p>
+                          <w:pPr>
+                            <w:spacing w:after="200" w:line="276" w:lineRule="auto"/>
+                            <w:rPr>
+                              <w:rFonts w:ascii="Calibri" w:eastAsia="Yu Mincho" w:hAnsi="Calibri" w:cs="Arial"/>
+                              <w:kern w:val="0"/>
+                              <w:lang w:val="en-US"/>
+                              <w14:ligatures w14:val="none"/>
+                            </w:rPr>
+                          </w:pPr>
+                          <w:r>
+                            <w:rPr>
+                              <w:rFonts w:ascii="Calibri" w:eastAsia="Yu Mincho" w:hAnsi="Calibri" w:cs="Arial"/>
+                              <w:lang w:val="en-US"/>
+                            </w:rPr>
+                            <w:t>Topper</w:t>
+                          </w:r>
+                        </w:p>
+                      </w:txbxContent>
+                    </v:textbox>
+                  </v:shape>
+                  <v:shape id="Straight Arrow Connector 346924870" o:spid="_x0000_s1034" type="#_x0000_t32" style="position:absolute;left:4210;top:1641;width:2379;height:2858;visibility:visible;mso-wrap-style:square" o:connectortype="straight" o:gfxdata="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" strokecolor="#d8d8d8 [2732]" strokeweight="3pt">
+                    <v:stroke endarrow="block" joinstyle="miter"/>
+                  </v:shape>
+                </v:group>
+                <v:shape id="Text Box 2139056305" o:spid="_x0000_s1035" type="#_x0000_t202" style="position:absolute;left:3429;top:5610;width:7991;height:3244;visibility:visible;mso-wrap-style:square;v-text-anchor:top" o:gfxdata="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" filled="f" stroked="f" strokeweight=".5pt">
+                  <v:textbox>
+                    <w:txbxContent>
+                      <w:p>
+                        <w:pPr>
+                          <w:spacing w:after="200" w:line="276" w:lineRule="auto"/>
+                          <w:rPr>
+                            <w:rFonts w:ascii="Calibri" w:eastAsia="Yu Mincho" w:hAnsi="Calibri" w:cs="Arial"/>
+                            <w:sz w:val="24"/>
+                            <w:szCs w:val="24"/>
+                            <w:lang w:val="en-US"/>
+                            <w14:ligatures w14:val="none"/>
+                          </w:rPr>
+                        </w:pPr>
+                        <w:r>
+                          <w:rPr>
+                            <w:rFonts w:ascii="Calibri" w:eastAsia="Yu Mincho" w:hAnsi="Calibri" w:cs="Arial"/>
+                            <w:sz w:val="24"/>
+                            <w:szCs w:val="24"/>
+                            <w:lang w:val="en-US"/>
+                          </w:rPr>
+                          <w:t>Joystick</w:t>
+                        </w:r>
+                      </w:p>
+                    </w:txbxContent>
+                  </v:textbox>
+                </v:shape>
+                <w10:anchorlock/>
+              </v:group>
+            </w:pict>
+          </mc:Fallback>
+        </mc:AlternateContent>
       </w:r>
     </w:p>
     <w:p>
@@ -231,11 +693,11 @@
                           <pic:cNvPicPr/>
                         </pic:nvPicPr>
                         <pic:blipFill rotWithShape="1">
-                          <a:blip r:embed="rId10">
+                          <a:blip r:embed="rId12">
                             <a:extLst>
                               <a:ext uri="{BEBA8EAE-BF5A-486C-A8C5-ECC9F3942E4B}">
                                 <a14:imgProps xmlns:a14="http://schemas.microsoft.com/office/drawing/2010/main">
-                                  <a14:imgLayer r:embed="rId11">
+                                  <a14:imgLayer r:embed="rId13">
                                     <a14:imgEffect>
                                       <a14:backgroundRemoval t="10000" b="90000" l="10000" r="90000">
                                         <a14:backgroundMark x1="55709" y1="91463" x2="61246" y2="89024"/>
@@ -303,11 +765,11 @@
                           <pic:cNvPicPr/>
                         </pic:nvPicPr>
                         <pic:blipFill>
-                          <a:blip r:embed="rId12">
+                          <a:blip r:embed="rId14">
                             <a:extLst>
                               <a:ext uri="{BEBA8EAE-BF5A-486C-A8C5-ECC9F3942E4B}">
                                 <a14:imgProps xmlns:a14="http://schemas.microsoft.com/office/drawing/2010/main">
-                                  <a14:imgLayer r:embed="rId13">
+                                  <a14:imgLayer r:embed="rId15">
                                     <a14:imgEffect>
                                       <a14:backgroundRemoval t="4433" b="89163" l="9914" r="89224">
                                         <a14:foregroundMark x1="43534" y1="88670" x2="58190" y2="87685"/>
@@ -372,11 +834,11 @@
                           <pic:cNvPicPr/>
                         </pic:nvPicPr>
                         <pic:blipFill>
-                          <a:blip r:embed="rId14">
+                          <a:blip r:embed="rId16">
                             <a:extLst>
                               <a:ext uri="{BEBA8EAE-BF5A-486C-A8C5-ECC9F3942E4B}">
                                 <a14:imgProps xmlns:a14="http://schemas.microsoft.com/office/drawing/2010/main">
-                                  <a14:imgLayer r:embed="rId15">
+                                  <a14:imgLayer r:embed="rId17">
                                     <a14:imgEffect>
                                       <a14:backgroundRemoval t="7742" b="91613" l="5442" r="89796">
                                         <a14:foregroundMark x1="12925" y1="40645" x2="28571" y2="9677"/>
@@ -446,11 +908,11 @@
                           <pic:cNvPicPr/>
                         </pic:nvPicPr>
                         <pic:blipFill>
-                          <a:blip r:embed="rId16">
+                          <a:blip r:embed="rId18">
                             <a:extLst>
                               <a:ext uri="{BEBA8EAE-BF5A-486C-A8C5-ECC9F3942E4B}">
                                 <a14:imgProps xmlns:a14="http://schemas.microsoft.com/office/drawing/2010/main">
-                                  <a14:imgLayer r:embed="rId17">
+                                  <a14:imgLayer r:embed="rId19">
                                     <a14:imgEffect>
                                       <a14:backgroundRemoval t="9541" b="89753" l="9605" r="89831">
                                         <a14:foregroundMark x1="46893" y1="9541" x2="66667" y2="10601"/>
@@ -511,11 +973,11 @@
                           <pic:cNvPicPr/>
                         </pic:nvPicPr>
                         <pic:blipFill>
-                          <a:blip r:embed="rId18">
+                          <a:blip r:embed="rId20">
                             <a:extLst>
                               <a:ext uri="{BEBA8EAE-BF5A-486C-A8C5-ECC9F3942E4B}">
                                 <a14:imgProps xmlns:a14="http://schemas.microsoft.com/office/drawing/2010/main">
-                                  <a14:imgLayer r:embed="rId19">
+                                  <a14:imgLayer r:embed="rId21">
                                     <a14:imgEffect>
                                       <a14:backgroundRemoval t="8475" b="91102" l="9211" r="92105">
                                         <a14:foregroundMark x1="37500" y1="9746" x2="46711" y2="8475"/>
@@ -567,6 +1029,7 @@
         <w:pStyle w:val="Heading1"/>
       </w:pPr>
       <w:r>
+        <w:lastRenderedPageBreak/>
         <w:t>What topper will be best for me?</w:t>
       </w:r>
     </w:p>
@@ -607,11 +1070,11 @@
                     <pic:cNvPicPr/>
                   </pic:nvPicPr>
                   <pic:blipFill rotWithShape="1">
-                    <a:blip r:embed="rId10">
+                    <a:blip r:embed="rId12">
                       <a:extLst>
                         <a:ext uri="{BEBA8EAE-BF5A-486C-A8C5-ECC9F3942E4B}">
                           <a14:imgProps xmlns:a14="http://schemas.microsoft.com/office/drawing/2010/main">
-                            <a14:imgLayer r:embed="rId11">
+                            <a14:imgLayer r:embed="rId13">
                               <a14:imgEffect>
                                 <a14:backgroundRemoval t="10000" b="90000" l="10000" r="90000">
                                   <a14:backgroundMark x1="55709" y1="91463" x2="61246" y2="89024"/>
@@ -702,19 +1165,32 @@
       </w:r>
       <w:proofErr w:type="gramEnd"/>
       <w:r>
-        <w:t xml:space="preserve">, the medium topper has a distance of </w:t>
+        <w:t xml:space="preserve">, the medium topper has </w:t>
+      </w:r>
+      <w:proofErr w:type="gramStart"/>
+      <w:r>
+        <w:t xml:space="preserve">a distance of </w:t>
       </w:r>
       <w:r>
         <w:t>15mm</w:t>
       </w:r>
-      <w:r>
-        <w:t xml:space="preserve">, and the large topper has a distance of </w:t>
+      <w:proofErr w:type="gramEnd"/>
+      <w:r>
+        <w:t xml:space="preserve">, and the large topper has </w:t>
+      </w:r>
+      <w:proofErr w:type="gramStart"/>
+      <w:r>
+        <w:t xml:space="preserve">a distance of </w:t>
       </w:r>
       <w:r>
         <w:t>20</w:t>
       </w:r>
       <w:r>
-        <w:t>mm.</w:t>
+        <w:t>mm</w:t>
+      </w:r>
+      <w:proofErr w:type="gramEnd"/>
+      <w:r>
+        <w:t>.</w:t>
       </w:r>
       <w:r>
         <w:t xml:space="preserve"> For all three toppers, the distance between the top of the joystick and the surface that the users finger rests on is </w:t>
@@ -728,7 +1204,6 @@
         <w:pStyle w:val="Heading2"/>
       </w:pPr>
       <w:r>
-        <w:lastRenderedPageBreak/>
         <w:t>Concave Topper</w:t>
       </w:r>
     </w:p>
@@ -738,7 +1213,7 @@
           <w:noProof/>
         </w:rPr>
         <w:drawing>
-          <wp:anchor distT="0" distB="0" distL="114300" distR="114300" simplePos="0" relativeHeight="251658241" behindDoc="0" locked="0" layoutInCell="1" allowOverlap="1" wp14:anchorId="3476BF5D" wp14:editId="18F6B2E1">
+          <wp:anchor distT="0" distB="0" distL="114300" distR="114300" simplePos="0" relativeHeight="251658241" behindDoc="0" locked="0" layoutInCell="1" allowOverlap="1" wp14:anchorId="3476BF5D" wp14:editId="0BDBB88C">
             <wp:simplePos x="0" y="0"/>
             <wp:positionH relativeFrom="column">
               <wp:posOffset>38735</wp:posOffset>
@@ -761,11 +1236,11 @@
                     <pic:cNvPicPr/>
                   </pic:nvPicPr>
                   <pic:blipFill>
-                    <a:blip r:embed="rId20" cstate="print">
+                    <a:blip r:embed="rId22" cstate="print">
                       <a:extLst>
                         <a:ext uri="{BEBA8EAE-BF5A-486C-A8C5-ECC9F3942E4B}">
                           <a14:imgProps xmlns:a14="http://schemas.microsoft.com/office/drawing/2010/main">
-                            <a14:imgLayer r:embed="rId21">
+                            <a14:imgLayer r:embed="rId23">
                               <a14:imgEffect>
                                 <a14:backgroundRemoval t="4433" b="89163" l="9914" r="89224">
                                   <a14:foregroundMark x1="43534" y1="88670" x2="58190" y2="87685"/>
@@ -901,11 +1376,11 @@
                     <pic:cNvPicPr/>
                   </pic:nvPicPr>
                   <pic:blipFill>
-                    <a:blip r:embed="rId14">
+                    <a:blip r:embed="rId16">
                       <a:extLst>
                         <a:ext uri="{BEBA8EAE-BF5A-486C-A8C5-ECC9F3942E4B}">
                           <a14:imgProps xmlns:a14="http://schemas.microsoft.com/office/drawing/2010/main">
-                            <a14:imgLayer r:embed="rId15">
+                            <a14:imgLayer r:embed="rId17">
                               <a14:imgEffect>
                                 <a14:backgroundRemoval t="7742" b="91613" l="5442" r="89796">
                                   <a14:foregroundMark x1="12925" y1="40645" x2="28571" y2="9677"/>
@@ -1021,11 +1496,11 @@
                     <pic:cNvPicPr/>
                   </pic:nvPicPr>
                   <pic:blipFill>
-                    <a:blip r:embed="rId16">
+                    <a:blip r:embed="rId18">
                       <a:extLst>
                         <a:ext uri="{BEBA8EAE-BF5A-486C-A8C5-ECC9F3942E4B}">
                           <a14:imgProps xmlns:a14="http://schemas.microsoft.com/office/drawing/2010/main">
-                            <a14:imgLayer r:embed="rId17">
+                            <a14:imgLayer r:embed="rId19">
                               <a14:imgEffect>
                                 <a14:backgroundRemoval t="9541" b="89753" l="9605" r="89831">
                                   <a14:foregroundMark x1="46893" y1="9541" x2="66667" y2="10601"/>
@@ -1088,7 +1563,7 @@
       <w:r>
         <w:t xml:space="preserve">joystick mechanisms used in devices such as the </w:t>
       </w:r>
-      <w:hyperlink r:id="rId22" w:history="1">
+      <w:hyperlink r:id="rId24" w:history="1">
         <w:r>
           <w:rPr>
             <w:rStyle w:val="Hyperlink"/>
@@ -1167,11 +1642,11 @@
                     <pic:cNvPicPr/>
                   </pic:nvPicPr>
                   <pic:blipFill>
-                    <a:blip r:embed="rId18">
+                    <a:blip r:embed="rId20">
                       <a:extLst>
                         <a:ext uri="{BEBA8EAE-BF5A-486C-A8C5-ECC9F3942E4B}">
                           <a14:imgProps xmlns:a14="http://schemas.microsoft.com/office/drawing/2010/main">
-                            <a14:imgLayer r:embed="rId19">
+                            <a14:imgLayer r:embed="rId21">
                               <a14:imgEffect>
                                 <a14:backgroundRemoval t="8475" b="91102" l="9211" r="92105">
                                   <a14:foregroundMark x1="37500" y1="9746" x2="46711" y2="8475"/>
@@ -1277,6 +1752,7 @@
         </w:rPr>
       </w:pPr>
       <w:r>
+        <w:lastRenderedPageBreak/>
         <w:br w:type="page"/>
       </w:r>
     </w:p>
@@ -1348,9 +1824,9 @@
           <w:noProof/>
         </w:rPr>
         <w:drawing>
-          <wp:inline distT="0" distB="0" distL="0" distR="0" wp14:anchorId="79FCC4F1" wp14:editId="73FB7211">
-            <wp:extent cx="3657600" cy="2452495"/>
-            <wp:effectExtent l="0" t="0" r="0" b="5080"/>
+          <wp:inline distT="0" distB="0" distL="0" distR="0" wp14:anchorId="79FCC4F1" wp14:editId="7CF772AB">
+            <wp:extent cx="2143125" cy="1437009"/>
+            <wp:effectExtent l="0" t="0" r="0" b="0"/>
             <wp:docPr id="2077594365" name="Picture 1" descr="An image of the CAD of the generic topper connection system"/>
             <wp:cNvGraphicFramePr>
               <a:graphicFrameLocks xmlns:a="http://schemas.openxmlformats.org/drawingml/2006/main" noChangeAspect="1"/>
@@ -1363,7 +1839,7 @@
                     <pic:cNvPicPr/>
                   </pic:nvPicPr>
                   <pic:blipFill>
-                    <a:blip r:embed="rId23"/>
+                    <a:blip r:embed="rId25"/>
                     <a:stretch>
                       <a:fillRect/>
                     </a:stretch>
@@ -1371,7 +1847,7 @@
                   <pic:spPr>
                     <a:xfrm>
                       <a:off x="0" y="0"/>
-                      <a:ext cx="3663141" cy="2456210"/>
+                      <a:ext cx="2155700" cy="1445441"/>
                     </a:xfrm>
                     <a:prstGeom prst="rect">
                       <a:avLst/>
@@ -1537,7 +2013,7 @@
                           <pic:cNvPicPr/>
                         </pic:nvPicPr>
                         <pic:blipFill>
-                          <a:blip r:embed="rId24"/>
+                          <a:blip r:embed="rId26"/>
                           <a:stretch>
                             <a:fillRect/>
                           </a:stretch>
@@ -1587,7 +2063,7 @@
                           <pic:cNvPicPr/>
                         </pic:nvPicPr>
                         <pic:blipFill>
-                          <a:blip r:embed="rId25"/>
+                          <a:blip r:embed="rId27"/>
                           <a:stretch>
                             <a:fillRect/>
                           </a:stretch>
@@ -1637,7 +2113,7 @@
                           <pic:cNvPicPr/>
                         </pic:nvPicPr>
                         <pic:blipFill>
-                          <a:blip r:embed="rId26"/>
+                          <a:blip r:embed="rId28"/>
                           <a:stretch>
                             <a:fillRect/>
                           </a:stretch>
@@ -1752,7 +2228,7 @@
                           <pic:cNvPicPr/>
                         </pic:nvPicPr>
                         <pic:blipFill>
-                          <a:blip r:embed="rId27"/>
+                          <a:blip r:embed="rId29"/>
                           <a:stretch>
                             <a:fillRect/>
                           </a:stretch>
@@ -1802,7 +2278,7 @@
                           <pic:cNvPicPr/>
                         </pic:nvPicPr>
                         <pic:blipFill>
-                          <a:blip r:embed="rId28"/>
+                          <a:blip r:embed="rId30"/>
                           <a:stretch>
                             <a:fillRect/>
                           </a:stretch>
@@ -1924,7 +2400,7 @@
                           <pic:cNvPicPr/>
                         </pic:nvPicPr>
                         <pic:blipFill>
-                          <a:blip r:embed="rId29"/>
+                          <a:blip r:embed="rId31"/>
                           <a:stretch>
                             <a:fillRect/>
                           </a:stretch>
@@ -1974,7 +2450,7 @@
                           <pic:cNvPicPr/>
                         </pic:nvPicPr>
                         <pic:blipFill>
-                          <a:blip r:embed="rId30"/>
+                          <a:blip r:embed="rId32"/>
                           <a:stretch>
                             <a:fillRect/>
                           </a:stretch>
@@ -2024,7 +2500,7 @@
                           <pic:cNvPicPr/>
                         </pic:nvPicPr>
                         <pic:blipFill>
-                          <a:blip r:embed="rId31"/>
+                          <a:blip r:embed="rId33"/>
                           <a:stretch>
                             <a:fillRect/>
                           </a:stretch>
@@ -2050,8 +2526,8 @@
     </w:tbl>
     <w:p/>
     <w:sectPr>
-      <w:headerReference w:type="default" r:id="rId32"/>
-      <w:footerReference w:type="default" r:id="rId33"/>
+      <w:headerReference w:type="default" r:id="rId34"/>
+      <w:footerReference w:type="default" r:id="rId35"/>
       <w:pgSz w:w="12240" w:h="15840"/>
       <w:pgMar w:top="1440" w:right="1440" w:bottom="1440" w:left="1440" w:header="708" w:footer="708" w:gutter="0"/>
       <w:cols w:space="708"/>
@@ -2722,7 +3198,7 @@
         <w:sz w:val="16"/>
         <w:szCs w:val="16"/>
       </w:rPr>
-      <w:t>March</w:t>
+      <w:t>APRIL</w:t>
     </w:r>
     <w:r>
       <w:rPr>
@@ -4156,19 +4632,32 @@
 <file path=customXml/item1.xml><?xml version="1.0" encoding="utf-8"?>
 <p:properties xmlns:p="http://schemas.microsoft.com/office/2006/metadata/properties" xmlns:xsi="http://www.w3.org/2001/XMLSchema-instance" xmlns:pc="http://schemas.microsoft.com/office/infopath/2007/PartnerControls">
   <documentManagement>
-    <lcf76f155ced4ddcb4097134ff3c332f xmlns="cf9f6c1f-8ad0-4eb8-bb2b-fb0b622a341e">
+    <lcf76f155ced4ddcb4097134ff3c332f xmlns="e718a8af-5d48-45b1-a7fb-cef00c107a7a">
       <Terms xmlns="http://schemas.microsoft.com/office/infopath/2007/PartnerControls"/>
     </lcf76f155ced4ddcb4097134ff3c332f>
-    <TaxCatchAll xmlns="72c39c84-b0a3-45a2-a38c-ff46bb47f11f" xsi:nil="true"/>
+    <TaxCatchAll xmlns="715913e6-4bf0-458f-8160-f18e142d04ff" xsi:nil="true"/>
   </documentManagement>
 </p:properties>
 </file>
 
 <file path=customXml/item2.xml><?xml version="1.0" encoding="utf-8"?>
-<ct:contentTypeSchema xmlns:ct="http://schemas.microsoft.com/office/2006/metadata/contentType" xmlns:ma="http://schemas.microsoft.com/office/2006/metadata/properties/metaAttributes" ct:_="" ma:_="" ma:contentTypeName="Document" ma:contentTypeID="0x010100B51EC7ECFAC78D4E8EF6CBAFFF0B3505" ma:contentTypeVersion="18" ma:contentTypeDescription="Create a new document." ma:contentTypeScope="" ma:versionID="c16a8de1b3ad07fcfe40131daee80152">
-  <xsd:schema xmlns:xsd="http://www.w3.org/2001/XMLSchema" xmlns:xs="http://www.w3.org/2001/XMLSchema" xmlns:p="http://schemas.microsoft.com/office/2006/metadata/properties" xmlns:ns2="cf9f6c1f-8ad0-4eb8-bb2b-fb0b622a341e" xmlns:ns3="72c39c84-b0a3-45a2-a38c-ff46bb47f11f" targetNamespace="http://schemas.microsoft.com/office/2006/metadata/properties" ma:root="true" ma:fieldsID="85720a748046338a72a4f25fe522aa39" ns2:_="" ns3:_="">
-    <xsd:import namespace="cf9f6c1f-8ad0-4eb8-bb2b-fb0b622a341e"/>
-    <xsd:import namespace="72c39c84-b0a3-45a2-a38c-ff46bb47f11f"/>
+<b:Sources xmlns:b="http://schemas.openxmlformats.org/officeDocument/2006/bibliography" xmlns="http://schemas.openxmlformats.org/officeDocument/2006/bibliography" SelectedStyle="\APASixthEditionOfficeOnline.xsl" StyleName="APA" Version="6"/>
+</file>
+
+<file path=customXml/item3.xml><?xml version="1.0" encoding="utf-8"?>
+<?mso-contentType ?>
+<FormTemplates xmlns="http://schemas.microsoft.com/sharepoint/v3/contenttype/forms">
+  <Display>DocumentLibraryForm</Display>
+  <Edit>DocumentLibraryForm</Edit>
+  <New>DocumentLibraryForm</New>
+</FormTemplates>
+</file>
+
+<file path=customXml/item4.xml><?xml version="1.0" encoding="utf-8"?>
+<ct:contentTypeSchema xmlns:ct="http://schemas.microsoft.com/office/2006/metadata/contentType" xmlns:ma="http://schemas.microsoft.com/office/2006/metadata/properties/metaAttributes" ct:_="" ma:_="" ma:contentTypeName="Document" ma:contentTypeID="0x0101001DC44D19606E8540AF995795CBBBCE63" ma:contentTypeVersion="16" ma:contentTypeDescription="Create a new document." ma:contentTypeScope="" ma:versionID="72518c49cc9021390dbba2958e7a3f0c">
+  <xsd:schema xmlns:xsd="http://www.w3.org/2001/XMLSchema" xmlns:xs="http://www.w3.org/2001/XMLSchema" xmlns:p="http://schemas.microsoft.com/office/2006/metadata/properties" xmlns:ns2="e718a8af-5d48-45b1-a7fb-cef00c107a7a" xmlns:ns3="715913e6-4bf0-458f-8160-f18e142d04ff" targetNamespace="http://schemas.microsoft.com/office/2006/metadata/properties" ma:root="true" ma:fieldsID="175092e7cad6d6b91dac7c2ca96d6cf8" ns2:_="" ns3:_="">
+    <xsd:import namespace="e718a8af-5d48-45b1-a7fb-cef00c107a7a"/>
+    <xsd:import namespace="715913e6-4bf0-458f-8160-f18e142d04ff"/>
     <xsd:element name="properties">
       <xsd:complexType>
         <xsd:sequence>
@@ -4179,14 +4668,12 @@
                 <xsd:element ref="ns2:MediaServiceFastMetadata" minOccurs="0"/>
                 <xsd:element ref="ns2:MediaServiceAutoKeyPoints" minOccurs="0"/>
                 <xsd:element ref="ns2:MediaServiceKeyPoints" minOccurs="0"/>
-                <xsd:element ref="ns2:MediaServiceDateTaken" minOccurs="0"/>
                 <xsd:element ref="ns2:MediaServiceGenerationTime" minOccurs="0"/>
                 <xsd:element ref="ns2:MediaServiceEventHashCode" minOccurs="0"/>
                 <xsd:element ref="ns2:MediaServiceOCR" minOccurs="0"/>
+                <xsd:element ref="ns2:MediaServiceDateTaken" minOccurs="0"/>
+                <xsd:element ref="ns2:MediaLengthInSeconds" minOccurs="0"/>
                 <xsd:element ref="ns2:MediaServiceLocation" minOccurs="0"/>
-                <xsd:element ref="ns3:SharedWithUsers" minOccurs="0"/>
-                <xsd:element ref="ns3:SharedWithDetails" minOccurs="0"/>
-                <xsd:element ref="ns2:MediaLengthInSeconds" minOccurs="0"/>
                 <xsd:element ref="ns2:lcf76f155ced4ddcb4097134ff3c332f" minOccurs="0"/>
                 <xsd:element ref="ns3:TaxCatchAll" minOccurs="0"/>
                 <xsd:element ref="ns2:MediaServiceObjectDetectorVersions" minOccurs="0"/>
@@ -4198,7 +4685,7 @@
       </xsd:complexType>
     </xsd:element>
   </xsd:schema>
-  <xsd:schema xmlns:xsd="http://www.w3.org/2001/XMLSchema" xmlns:xs="http://www.w3.org/2001/XMLSchema" xmlns:dms="http://schemas.microsoft.com/office/2006/documentManagement/types" xmlns:pc="http://schemas.microsoft.com/office/infopath/2007/PartnerControls" targetNamespace="cf9f6c1f-8ad0-4eb8-bb2b-fb0b622a341e" elementFormDefault="qualified">
+  <xsd:schema xmlns:xsd="http://www.w3.org/2001/XMLSchema" xmlns:xs="http://www.w3.org/2001/XMLSchema" xmlns:dms="http://schemas.microsoft.com/office/2006/documentManagement/types" xmlns:pc="http://schemas.microsoft.com/office/infopath/2007/PartnerControls" targetNamespace="e718a8af-5d48-45b1-a7fb-cef00c107a7a" elementFormDefault="qualified">
     <xsd:import namespace="http://schemas.microsoft.com/office/2006/documentManagement/types"/>
     <xsd:import namespace="http://schemas.microsoft.com/office/infopath/2007/PartnerControls"/>
     <xsd:element name="MediaServiceMetadata" ma:index="8" nillable="true" ma:displayName="MediaServiceMetadata" ma:hidden="true" ma:internalName="MediaServiceMetadata" ma:readOnly="true">
@@ -4223,86 +4710,60 @@
         </xsd:restriction>
       </xsd:simpleType>
     </xsd:element>
-    <xsd:element name="MediaServiceDateTaken" ma:index="12" nillable="true" ma:displayName="MediaServiceDateTaken" ma:hidden="true" ma:internalName="MediaServiceDateTaken" ma:readOnly="true">
+    <xsd:element name="MediaServiceGenerationTime" ma:index="12" nillable="true" ma:displayName="MediaServiceGenerationTime" ma:hidden="true" ma:internalName="MediaServiceGenerationTime" ma:readOnly="true">
       <xsd:simpleType>
         <xsd:restriction base="dms:Text"/>
       </xsd:simpleType>
     </xsd:element>
-    <xsd:element name="MediaServiceGenerationTime" ma:index="13" nillable="true" ma:displayName="MediaServiceGenerationTime" ma:hidden="true" ma:internalName="MediaServiceGenerationTime" ma:readOnly="true">
+    <xsd:element name="MediaServiceEventHashCode" ma:index="13" nillable="true" ma:displayName="MediaServiceEventHashCode" ma:hidden="true" ma:internalName="MediaServiceEventHashCode" ma:readOnly="true">
       <xsd:simpleType>
         <xsd:restriction base="dms:Text"/>
       </xsd:simpleType>
     </xsd:element>
-    <xsd:element name="MediaServiceEventHashCode" ma:index="14" nillable="true" ma:displayName="MediaServiceEventHashCode" ma:hidden="true" ma:internalName="MediaServiceEventHashCode" ma:readOnly="true">
-      <xsd:simpleType>
-        <xsd:restriction base="dms:Text"/>
-      </xsd:simpleType>
-    </xsd:element>
-    <xsd:element name="MediaServiceOCR" ma:index="15" nillable="true" ma:displayName="Extracted Text" ma:internalName="MediaServiceOCR" ma:readOnly="true">
+    <xsd:element name="MediaServiceOCR" ma:index="14" nillable="true" ma:displayName="Extracted Text" ma:internalName="MediaServiceOCR" ma:readOnly="true">
       <xsd:simpleType>
         <xsd:restriction base="dms:Note">
           <xsd:maxLength value="255"/>
         </xsd:restriction>
       </xsd:simpleType>
     </xsd:element>
-    <xsd:element name="MediaServiceLocation" ma:index="16" nillable="true" ma:displayName="Location" ma:internalName="MediaServiceLocation" ma:readOnly="true">
+    <xsd:element name="MediaServiceDateTaken" ma:index="15" nillable="true" ma:displayName="MediaServiceDateTaken" ma:hidden="true" ma:internalName="MediaServiceDateTaken" ma:readOnly="true">
       <xsd:simpleType>
         <xsd:restriction base="dms:Text"/>
       </xsd:simpleType>
     </xsd:element>
-    <xsd:element name="MediaLengthInSeconds" ma:index="19" nillable="true" ma:displayName="Length (seconds)" ma:internalName="MediaLengthInSeconds" ma:readOnly="true">
+    <xsd:element name="MediaLengthInSeconds" ma:index="16" nillable="true" ma:displayName="MediaLengthInSeconds" ma:hidden="true" ma:internalName="MediaLengthInSeconds" ma:readOnly="true">
       <xsd:simpleType>
         <xsd:restriction base="dms:Unknown"/>
       </xsd:simpleType>
     </xsd:element>
-    <xsd:element name="lcf76f155ced4ddcb4097134ff3c332f" ma:index="21" nillable="true" ma:taxonomy="true" ma:internalName="lcf76f155ced4ddcb4097134ff3c332f" ma:taxonomyFieldName="MediaServiceImageTags" ma:displayName="Image Tags" ma:readOnly="false" ma:fieldId="{5cf76f15-5ced-4ddc-b409-7134ff3c332f}" ma:taxonomyMulti="true" ma:sspId="26ec1fed-e6ae-4c84-a4ac-123136fd9316" ma:termSetId="09814cd3-568e-fe90-9814-8d621ff8fb84" ma:anchorId="fba54fb3-c3e1-fe81-a776-ca4b69148c4d" ma:open="true" ma:isKeyword="false">
+    <xsd:element name="MediaServiceLocation" ma:index="17" nillable="true" ma:displayName="Location" ma:internalName="MediaServiceLocation" ma:readOnly="true">
+      <xsd:simpleType>
+        <xsd:restriction base="dms:Text"/>
+      </xsd:simpleType>
+    </xsd:element>
+    <xsd:element name="lcf76f155ced4ddcb4097134ff3c332f" ma:index="19" nillable="true" ma:taxonomy="true" ma:internalName="lcf76f155ced4ddcb4097134ff3c332f" ma:taxonomyFieldName="MediaServiceImageTags" ma:displayName="Image Tags" ma:readOnly="false" ma:fieldId="{5cf76f15-5ced-4ddc-b409-7134ff3c332f}" ma:taxonomyMulti="true" ma:sspId="26ec1fed-e6ae-4c84-a4ac-123136fd9316" ma:termSetId="09814cd3-568e-fe90-9814-8d621ff8fb84" ma:anchorId="fba54fb3-c3e1-fe81-a776-ca4b69148c4d" ma:open="true" ma:isKeyword="false">
       <xsd:complexType>
         <xsd:sequence>
           <xsd:element ref="pc:Terms" minOccurs="0" maxOccurs="1"/>
         </xsd:sequence>
       </xsd:complexType>
     </xsd:element>
-    <xsd:element name="MediaServiceObjectDetectorVersions" ma:index="23" nillable="true" ma:displayName="MediaServiceObjectDetectorVersions" ma:description="" ma:hidden="true" ma:indexed="true" ma:internalName="MediaServiceObjectDetectorVersions" ma:readOnly="true">
+    <xsd:element name="MediaServiceObjectDetectorVersions" ma:index="21" nillable="true" ma:displayName="MediaServiceObjectDetectorVersions" ma:description="" ma:hidden="true" ma:indexed="true" ma:internalName="MediaServiceObjectDetectorVersions" ma:readOnly="true">
       <xsd:simpleType>
         <xsd:restriction base="dms:Text"/>
       </xsd:simpleType>
     </xsd:element>
-    <xsd:element name="MediaServiceSearchProperties" ma:index="24" nillable="true" ma:displayName="MediaServiceSearchProperties" ma:hidden="true" ma:internalName="MediaServiceSearchProperties" ma:readOnly="true">
+    <xsd:element name="MediaServiceSearchProperties" ma:index="22" nillable="true" ma:displayName="MediaServiceSearchProperties" ma:hidden="true" ma:internalName="MediaServiceSearchProperties" ma:readOnly="true">
       <xsd:simpleType>
         <xsd:restriction base="dms:Note"/>
       </xsd:simpleType>
     </xsd:element>
   </xsd:schema>
-  <xsd:schema xmlns:xsd="http://www.w3.org/2001/XMLSchema" xmlns:xs="http://www.w3.org/2001/XMLSchema" xmlns:dms="http://schemas.microsoft.com/office/2006/documentManagement/types" xmlns:pc="http://schemas.microsoft.com/office/infopath/2007/PartnerControls" targetNamespace="72c39c84-b0a3-45a2-a38c-ff46bb47f11f" elementFormDefault="qualified">
+  <xsd:schema xmlns:xsd="http://www.w3.org/2001/XMLSchema" xmlns:xs="http://www.w3.org/2001/XMLSchema" xmlns:dms="http://schemas.microsoft.com/office/2006/documentManagement/types" xmlns:pc="http://schemas.microsoft.com/office/infopath/2007/PartnerControls" targetNamespace="715913e6-4bf0-458f-8160-f18e142d04ff" elementFormDefault="qualified">
     <xsd:import namespace="http://schemas.microsoft.com/office/2006/documentManagement/types"/>
     <xsd:import namespace="http://schemas.microsoft.com/office/infopath/2007/PartnerControls"/>
-    <xsd:element name="SharedWithUsers" ma:index="17" nillable="true" ma:displayName="Shared With" ma:internalName="SharedWithUsers" ma:readOnly="true">
-      <xsd:complexType>
-        <xsd:complexContent>
-          <xsd:extension base="dms:UserMulti">
-            <xsd:sequence>
-              <xsd:element name="UserInfo" minOccurs="0" maxOccurs="unbounded">
-                <xsd:complexType>
-                  <xsd:sequence>
-                    <xsd:element name="DisplayName" type="xsd:string" minOccurs="0"/>
-                    <xsd:element name="AccountId" type="dms:UserId" minOccurs="0" nillable="true"/>
-                    <xsd:element name="AccountType" type="xsd:string" minOccurs="0"/>
-                  </xsd:sequence>
-                </xsd:complexType>
-              </xsd:element>
-            </xsd:sequence>
-          </xsd:extension>
-        </xsd:complexContent>
-      </xsd:complexType>
-    </xsd:element>
-    <xsd:element name="SharedWithDetails" ma:index="18" nillable="true" ma:displayName="Shared With Details" ma:internalName="SharedWithDetails" ma:readOnly="true">
-      <xsd:simpleType>
-        <xsd:restriction base="dms:Note">
-          <xsd:maxLength value="255"/>
-        </xsd:restriction>
-      </xsd:simpleType>
-    </xsd:element>
-    <xsd:element name="TaxCatchAll" ma:index="22" nillable="true" ma:displayName="Taxonomy Catch All Column" ma:hidden="true" ma:list="{230263d0-9f1a-4e63-a49c-f06b563fb00a}" ma:internalName="TaxCatchAll" ma:showField="CatchAllData" ma:web="72c39c84-b0a3-45a2-a38c-ff46bb47f11f">
+    <xsd:element name="TaxCatchAll" ma:index="20" nillable="true" ma:displayName="Taxonomy Catch All Column" ma:hidden="true" ma:list="{b05470fb-f248-421d-a4ae-c1bb0b45488d}" ma:internalName="TaxCatchAll" ma:showField="CatchAllData" ma:web="715913e6-4bf0-458f-8160-f18e142d04ff">
       <xsd:complexType>
         <xsd:complexContent>
           <xsd:extension base="dms:MultiChoiceLookup">
@@ -4413,51 +4874,27 @@
 </ct:contentTypeSchema>
 </file>
 
-<file path=customXml/item3.xml><?xml version="1.0" encoding="utf-8"?>
-<?mso-contentType ?>
-<FormTemplates xmlns="http://schemas.microsoft.com/sharepoint/v3/contenttype/forms">
-  <Display>DocumentLibraryForm</Display>
-  <Edit>DocumentLibraryForm</Edit>
-  <New>DocumentLibraryForm</New>
-</FormTemplates>
-</file>
-
-<file path=customXml/item4.xml><?xml version="1.0" encoding="utf-8"?>
-<b:Sources xmlns:b="http://schemas.openxmlformats.org/officeDocument/2006/bibliography" xmlns="http://schemas.openxmlformats.org/officeDocument/2006/bibliography" SelectedStyle="\APASixthEditionOfficeOnline.xsl" StyleName="APA" Version="6"/>
-</file>
-
 <file path=customXml/itemProps1.xml><?xml version="1.0" encoding="utf-8"?>
 <ds:datastoreItem xmlns:ds="http://schemas.openxmlformats.org/officeDocument/2006/customXml" ds:itemID="{EDD5FD3B-17EF-4BCA-B01B-C7E66A68609E}">
   <ds:schemaRefs>
+    <ds:schemaRef ds:uri="http://schemas.microsoft.com/office/2006/documentManagement/types"/>
+    <ds:schemaRef ds:uri="715913e6-4bf0-458f-8160-f18e142d04ff"/>
+    <ds:schemaRef ds:uri="http://purl.org/dc/dcmitype/"/>
+    <ds:schemaRef ds:uri="http://purl.org/dc/elements/1.1/"/>
+    <ds:schemaRef ds:uri="http://www.w3.org/XML/1998/namespace"/>
+    <ds:schemaRef ds:uri="http://purl.org/dc/terms/"/>
+    <ds:schemaRef ds:uri="http://schemas.openxmlformats.org/package/2006/metadata/core-properties"/>
     <ds:schemaRef ds:uri="http://schemas.microsoft.com/office/2006/metadata/properties"/>
-    <ds:schemaRef ds:uri="http://purl.org/dc/elements/1.1/"/>
-    <ds:schemaRef ds:uri="http://schemas.openxmlformats.org/package/2006/metadata/core-properties"/>
-    <ds:schemaRef ds:uri="72c39c84-b0a3-45a2-a38c-ff46bb47f11f"/>
-    <ds:schemaRef ds:uri="http://www.w3.org/XML/1998/namespace"/>
-    <ds:schemaRef ds:uri="cf9f6c1f-8ad0-4eb8-bb2b-fb0b622a341e"/>
-    <ds:schemaRef ds:uri="http://schemas.microsoft.com/office/2006/documentManagement/types"/>
     <ds:schemaRef ds:uri="http://schemas.microsoft.com/office/infopath/2007/PartnerControls"/>
-    <ds:schemaRef ds:uri="http://purl.org/dc/dcmitype/"/>
-    <ds:schemaRef ds:uri="http://purl.org/dc/terms/"/>
+    <ds:schemaRef ds:uri="e718a8af-5d48-45b1-a7fb-cef00c107a7a"/>
   </ds:schemaRefs>
 </ds:datastoreItem>
 </file>
 
 <file path=customXml/itemProps2.xml><?xml version="1.0" encoding="utf-8"?>
-<ds:datastoreItem xmlns:ds="http://schemas.openxmlformats.org/officeDocument/2006/customXml" ds:itemID="{9F68DF06-904C-4771-A3D9-23033952B6E0}">
+<ds:datastoreItem xmlns:ds="http://schemas.openxmlformats.org/officeDocument/2006/customXml" ds:itemID="{83E27082-5EAD-49A9-B687-2D196C0BF96E}">
   <ds:schemaRefs>
-    <ds:schemaRef ds:uri="http://schemas.microsoft.com/office/2006/metadata/contentType"/>
-    <ds:schemaRef ds:uri="http://schemas.microsoft.com/office/2006/metadata/properties/metaAttributes"/>
-    <ds:schemaRef ds:uri="http://www.w3.org/2001/XMLSchema"/>
-    <ds:schemaRef ds:uri="http://schemas.microsoft.com/office/2006/metadata/properties"/>
-    <ds:schemaRef ds:uri="cf9f6c1f-8ad0-4eb8-bb2b-fb0b622a341e"/>
-    <ds:schemaRef ds:uri="72c39c84-b0a3-45a2-a38c-ff46bb47f11f"/>
-    <ds:schemaRef ds:uri="http://schemas.microsoft.com/office/2006/documentManagement/types"/>
-    <ds:schemaRef ds:uri="http://schemas.microsoft.com/office/infopath/2007/PartnerControls"/>
-    <ds:schemaRef ds:uri="http://schemas.openxmlformats.org/package/2006/metadata/core-properties"/>
-    <ds:schemaRef ds:uri="http://purl.org/dc/elements/1.1/"/>
-    <ds:schemaRef ds:uri="http://purl.org/dc/terms/"/>
-    <ds:schemaRef ds:uri="http://schemas.microsoft.com/internal/obd"/>
+    <ds:schemaRef ds:uri="http://schemas.openxmlformats.org/officeDocument/2006/bibliography"/>
   </ds:schemaRefs>
 </ds:datastoreItem>
 </file>
@@ -4471,9 +4908,20 @@
 </file>
 
 <file path=customXml/itemProps4.xml><?xml version="1.0" encoding="utf-8"?>
-<ds:datastoreItem xmlns:ds="http://schemas.openxmlformats.org/officeDocument/2006/customXml" ds:itemID="{83E27082-5EAD-49A9-B687-2D196C0BF96E}">
+<ds:datastoreItem xmlns:ds="http://schemas.openxmlformats.org/officeDocument/2006/customXml" ds:itemID="{A7586838-2ACC-4D14-A763-03A218C087E3}">
   <ds:schemaRefs>
-    <ds:schemaRef ds:uri="http://schemas.openxmlformats.org/officeDocument/2006/bibliography"/>
+    <ds:schemaRef ds:uri="http://schemas.microsoft.com/office/2006/metadata/contentType"/>
+    <ds:schemaRef ds:uri="http://schemas.microsoft.com/office/2006/metadata/properties/metaAttributes"/>
+    <ds:schemaRef ds:uri="http://www.w3.org/2001/XMLSchema"/>
+    <ds:schemaRef ds:uri="http://schemas.microsoft.com/office/2006/metadata/properties"/>
+    <ds:schemaRef ds:uri="e718a8af-5d48-45b1-a7fb-cef00c107a7a"/>
+    <ds:schemaRef ds:uri="715913e6-4bf0-458f-8160-f18e142d04ff"/>
+    <ds:schemaRef ds:uri="http://schemas.microsoft.com/office/2006/documentManagement/types"/>
+    <ds:schemaRef ds:uri="http://schemas.microsoft.com/office/infopath/2007/PartnerControls"/>
+    <ds:schemaRef ds:uri="http://schemas.openxmlformats.org/package/2006/metadata/core-properties"/>
+    <ds:schemaRef ds:uri="http://purl.org/dc/elements/1.1/"/>
+    <ds:schemaRef ds:uri="http://purl.org/dc/terms/"/>
+    <ds:schemaRef ds:uri="http://schemas.microsoft.com/internal/obd"/>
   </ds:schemaRefs>
 </ds:datastoreItem>
 </file>
</xml_diff>